<commit_message>
Currently up to date midterm
</commit_message>
<xml_diff>
--- a/awesome-web-class/mollison_levi/learning_log_in_prog/midterm/midterm-design-blurbs.docx
+++ b/awesome-web-class/mollison_levi/learning_log_in_prog/midterm/midterm-design-blurbs.docx
@@ -80,6 +80,166 @@
       <w:pPr>
         <w:rPr>
           <w:rFonts w:ascii="Verdana" w:hAnsi="Verdana"/>
+        </w:rPr>
+      </w:pPr>
+      <w:r>
+        <w:rPr>
+          <w:rFonts w:ascii="Verdana" w:hAnsi="Verdana"/>
+          <w:noProof/>
+        </w:rPr>
+        <w:drawing>
+          <wp:inline distT="0" distB="0" distL="0" distR="0" wp14:anchorId="5D13FE75" wp14:editId="00281E0F">
+            <wp:extent cx="5943600" cy="4350239"/>
+            <wp:effectExtent l="0" t="0" r="0" b="0"/>
+            <wp:docPr id="1" name="Picture 1"/>
+            <wp:cNvGraphicFramePr>
+              <a:graphicFrameLocks xmlns:a="http://schemas.openxmlformats.org/drawingml/2006/main" noChangeAspect="1"/>
+            </wp:cNvGraphicFramePr>
+            <a:graphic xmlns:a="http://schemas.openxmlformats.org/drawingml/2006/main">
+              <a:graphicData uri="http://schemas.openxmlformats.org/drawingml/2006/picture">
+                <pic:pic xmlns:pic="http://schemas.openxmlformats.org/drawingml/2006/picture">
+                  <pic:nvPicPr>
+                    <pic:cNvPr id="0" name="Picture 1"/>
+                    <pic:cNvPicPr>
+                      <a:picLocks noChangeAspect="1" noChangeArrowheads="1"/>
+                    </pic:cNvPicPr>
+                  </pic:nvPicPr>
+                  <pic:blipFill>
+                    <a:blip r:embed="rId6" cstate="email">
+                      <a:extLst>
+                        <a:ext uri="{28A0092B-C50C-407E-A947-70E740481C1C}">
+                          <a14:useLocalDpi xmlns:a14="http://schemas.microsoft.com/office/drawing/2010/main"/>
+                        </a:ext>
+                      </a:extLst>
+                    </a:blip>
+                    <a:srcRect/>
+                    <a:stretch>
+                      <a:fillRect/>
+                    </a:stretch>
+                  </pic:blipFill>
+                  <pic:spPr bwMode="auto">
+                    <a:xfrm>
+                      <a:off x="0" y="0"/>
+                      <a:ext cx="5943600" cy="4350239"/>
+                    </a:xfrm>
+                    <a:prstGeom prst="rect">
+                      <a:avLst/>
+                    </a:prstGeom>
+                    <a:noFill/>
+                    <a:ln>
+                      <a:noFill/>
+                    </a:ln>
+                  </pic:spPr>
+                </pic:pic>
+              </a:graphicData>
+            </a:graphic>
+          </wp:inline>
+        </w:drawing>
+      </w:r>
+    </w:p>
+    <w:p>
+      <w:pPr>
+        <w:rPr>
+          <w:rFonts w:ascii="Verdana" w:hAnsi="Verdana"/>
+          <w:b/>
+          <w:u w:val="single"/>
+        </w:rPr>
+      </w:pPr>
+    </w:p>
+    <w:p>
+      <w:pPr>
+        <w:rPr>
+          <w:rFonts w:ascii="Verdana" w:hAnsi="Verdana"/>
+          <w:b/>
+          <w:u w:val="single"/>
+        </w:rPr>
+      </w:pPr>
+    </w:p>
+    <w:p>
+      <w:pPr>
+        <w:rPr>
+          <w:rFonts w:ascii="Verdana" w:hAnsi="Verdana"/>
+          <w:b/>
+          <w:u w:val="single"/>
+        </w:rPr>
+      </w:pPr>
+    </w:p>
+    <w:p>
+      <w:pPr>
+        <w:rPr>
+          <w:rFonts w:ascii="Verdana" w:hAnsi="Verdana"/>
+          <w:b/>
+          <w:u w:val="single"/>
+        </w:rPr>
+      </w:pPr>
+    </w:p>
+    <w:p>
+      <w:pPr>
+        <w:rPr>
+          <w:rFonts w:ascii="Verdana" w:hAnsi="Verdana"/>
+          <w:b/>
+          <w:u w:val="single"/>
+        </w:rPr>
+      </w:pPr>
+    </w:p>
+    <w:p>
+      <w:pPr>
+        <w:rPr>
+          <w:rFonts w:ascii="Verdana" w:hAnsi="Verdana"/>
+          <w:b/>
+          <w:u w:val="single"/>
+        </w:rPr>
+      </w:pPr>
+    </w:p>
+    <w:p>
+      <w:pPr>
+        <w:rPr>
+          <w:rFonts w:ascii="Verdana" w:hAnsi="Verdana"/>
+          <w:b/>
+          <w:u w:val="single"/>
+        </w:rPr>
+      </w:pPr>
+    </w:p>
+    <w:p>
+      <w:pPr>
+        <w:rPr>
+          <w:rFonts w:ascii="Verdana" w:hAnsi="Verdana"/>
+          <w:b/>
+          <w:u w:val="single"/>
+        </w:rPr>
+      </w:pPr>
+    </w:p>
+    <w:p>
+      <w:pPr>
+        <w:rPr>
+          <w:rFonts w:ascii="Verdana" w:hAnsi="Verdana"/>
+          <w:b/>
+          <w:u w:val="single"/>
+        </w:rPr>
+      </w:pPr>
+    </w:p>
+    <w:p>
+      <w:pPr>
+        <w:rPr>
+          <w:rFonts w:ascii="Verdana" w:hAnsi="Verdana"/>
+          <w:b/>
+          <w:u w:val="single"/>
+        </w:rPr>
+      </w:pPr>
+    </w:p>
+    <w:p>
+      <w:pPr>
+        <w:rPr>
+          <w:rFonts w:ascii="Verdana" w:hAnsi="Verdana"/>
+          <w:b/>
+          <w:u w:val="single"/>
+        </w:rPr>
+      </w:pPr>
+    </w:p>
+    <w:p>
+      <w:pPr>
+        <w:rPr>
+          <w:rFonts w:ascii="Verdana" w:hAnsi="Verdana"/>
           <w:b/>
           <w:u w:val="single"/>
         </w:rPr>
@@ -108,7 +268,21 @@
         <w:rPr>
           <w:rFonts w:ascii="Verdana" w:hAnsi="Verdana"/>
         </w:rPr>
-        <w:t xml:space="preserve">The categories will remain on the side when clicking and it will refresh the box containing the list or sub categories and content (using ajax to avoid having to refresh the entire page). Clicking on a sub category </w:t>
+        <w:t xml:space="preserve">The categories will remain on the side when clicking and it will refresh the box containing the list or sub categories and content (using </w:t>
+      </w:r>
+      <w:proofErr w:type="spellStart"/>
+      <w:r>
+        <w:rPr>
+          <w:rFonts w:ascii="Verdana" w:hAnsi="Verdana"/>
+        </w:rPr>
+        <w:t>ajax</w:t>
+      </w:r>
+      <w:proofErr w:type="spellEnd"/>
+      <w:r>
+        <w:rPr>
+          <w:rFonts w:ascii="Verdana" w:hAnsi="Verdana"/>
+        </w:rPr>
+        <w:t xml:space="preserve"> to avoid having to refresh the entire page). Clicking on a sub category </w:t>
       </w:r>
       <w:r>
         <w:rPr>
@@ -145,6 +319,153 @@
       <w:pPr>
         <w:rPr>
           <w:rFonts w:ascii="Verdana" w:hAnsi="Verdana"/>
+        </w:rPr>
+      </w:pPr>
+    </w:p>
+    <w:p>
+      <w:pPr>
+        <w:rPr>
+          <w:rFonts w:ascii="Verdana" w:hAnsi="Verdana"/>
+        </w:rPr>
+      </w:pPr>
+      <w:r>
+        <w:rPr>
+          <w:rFonts w:ascii="Verdana" w:hAnsi="Verdana"/>
+          <w:noProof/>
+        </w:rPr>
+        <w:drawing>
+          <wp:inline distT="0" distB="0" distL="0" distR="0" wp14:anchorId="31614C6E" wp14:editId="0DE2167F">
+            <wp:extent cx="5943600" cy="4198959"/>
+            <wp:effectExtent l="0" t="0" r="0" b="0"/>
+            <wp:docPr id="2" name="Picture 2"/>
+            <wp:cNvGraphicFramePr>
+              <a:graphicFrameLocks xmlns:a="http://schemas.openxmlformats.org/drawingml/2006/main" noChangeAspect="1"/>
+            </wp:cNvGraphicFramePr>
+            <a:graphic xmlns:a="http://schemas.openxmlformats.org/drawingml/2006/main">
+              <a:graphicData uri="http://schemas.openxmlformats.org/drawingml/2006/picture">
+                <pic:pic xmlns:pic="http://schemas.openxmlformats.org/drawingml/2006/picture">
+                  <pic:nvPicPr>
+                    <pic:cNvPr id="0" name="Picture 2"/>
+                    <pic:cNvPicPr>
+                      <a:picLocks noChangeAspect="1" noChangeArrowheads="1"/>
+                    </pic:cNvPicPr>
+                  </pic:nvPicPr>
+                  <pic:blipFill>
+                    <a:blip r:embed="rId7" cstate="email">
+                      <a:extLst>
+                        <a:ext uri="{28A0092B-C50C-407E-A947-70E740481C1C}">
+                          <a14:useLocalDpi xmlns:a14="http://schemas.microsoft.com/office/drawing/2010/main"/>
+                        </a:ext>
+                      </a:extLst>
+                    </a:blip>
+                    <a:srcRect/>
+                    <a:stretch>
+                      <a:fillRect/>
+                    </a:stretch>
+                  </pic:blipFill>
+                  <pic:spPr bwMode="auto">
+                    <a:xfrm>
+                      <a:off x="0" y="0"/>
+                      <a:ext cx="5943600" cy="4198959"/>
+                    </a:xfrm>
+                    <a:prstGeom prst="rect">
+                      <a:avLst/>
+                    </a:prstGeom>
+                    <a:noFill/>
+                    <a:ln>
+                      <a:noFill/>
+                    </a:ln>
+                  </pic:spPr>
+                </pic:pic>
+              </a:graphicData>
+            </a:graphic>
+          </wp:inline>
+        </w:drawing>
+      </w:r>
+    </w:p>
+    <w:p>
+      <w:pPr>
+        <w:rPr>
+          <w:rFonts w:ascii="Verdana" w:hAnsi="Verdana"/>
+        </w:rPr>
+      </w:pPr>
+    </w:p>
+    <w:p>
+      <w:pPr>
+        <w:rPr>
+          <w:rFonts w:ascii="Verdana" w:hAnsi="Verdana"/>
+        </w:rPr>
+      </w:pPr>
+    </w:p>
+    <w:p>
+      <w:pPr>
+        <w:rPr>
+          <w:rFonts w:ascii="Verdana" w:hAnsi="Verdana"/>
+          <w:b/>
+          <w:u w:val="single"/>
+        </w:rPr>
+      </w:pPr>
+    </w:p>
+    <w:p>
+      <w:pPr>
+        <w:rPr>
+          <w:rFonts w:ascii="Verdana" w:hAnsi="Verdana"/>
+          <w:b/>
+          <w:u w:val="single"/>
+        </w:rPr>
+      </w:pPr>
+    </w:p>
+    <w:p>
+      <w:pPr>
+        <w:rPr>
+          <w:rFonts w:ascii="Verdana" w:hAnsi="Verdana"/>
+          <w:b/>
+          <w:u w:val="single"/>
+        </w:rPr>
+      </w:pPr>
+    </w:p>
+    <w:p>
+      <w:pPr>
+        <w:rPr>
+          <w:rFonts w:ascii="Verdana" w:hAnsi="Verdana"/>
+          <w:b/>
+          <w:u w:val="single"/>
+        </w:rPr>
+      </w:pPr>
+    </w:p>
+    <w:p>
+      <w:pPr>
+        <w:rPr>
+          <w:rFonts w:ascii="Verdana" w:hAnsi="Verdana"/>
+          <w:b/>
+          <w:u w:val="single"/>
+        </w:rPr>
+      </w:pPr>
+    </w:p>
+    <w:p>
+      <w:pPr>
+        <w:rPr>
+          <w:rFonts w:ascii="Verdana" w:hAnsi="Verdana"/>
+          <w:b/>
+          <w:u w:val="single"/>
+        </w:rPr>
+      </w:pPr>
+    </w:p>
+    <w:p>
+      <w:pPr>
+        <w:rPr>
+          <w:rFonts w:ascii="Verdana" w:hAnsi="Verdana"/>
+          <w:b/>
+          <w:u w:val="single"/>
+        </w:rPr>
+      </w:pPr>
+    </w:p>
+    <w:p>
+      <w:pPr>
+        <w:rPr>
+          <w:rFonts w:ascii="Verdana" w:hAnsi="Verdana"/>
+          <w:b/>
+          <w:u w:val="single"/>
         </w:rPr>
       </w:pPr>
     </w:p>
@@ -182,6 +503,7 @@
         </w:rPr>
         <w:t xml:space="preserve">The page calendar will be a map: visited days will be highlighted while they are being viewed. Clicking the day again will deselect it and remove it from the content view, using </w:t>
       </w:r>
+      <w:proofErr w:type="spellStart"/>
       <w:proofErr w:type="gramStart"/>
       <w:r>
         <w:rPr>
@@ -189,13 +511,91 @@
         </w:rPr>
         <w:t>ajax</w:t>
       </w:r>
+      <w:proofErr w:type="spellEnd"/>
       <w:proofErr w:type="gramEnd"/>
       <w:r>
         <w:rPr>
           <w:rFonts w:ascii="Verdana" w:hAnsi="Verdana"/>
         </w:rPr>
-        <w:t xml:space="preserve"> to reload the box which will be cssed to use overflow. Content organization will remain the same list format, and items to modify the search bar will remain in the left column.</w:t>
-      </w:r>
+        <w:t xml:space="preserve"> to reload the box which will be </w:t>
+      </w:r>
+      <w:proofErr w:type="spellStart"/>
+      <w:r>
+        <w:rPr>
+          <w:rFonts w:ascii="Verdana" w:hAnsi="Verdana"/>
+        </w:rPr>
+        <w:t>cssed</w:t>
+      </w:r>
+      <w:proofErr w:type="spellEnd"/>
+      <w:r>
+        <w:rPr>
+          <w:rFonts w:ascii="Verdana" w:hAnsi="Verdana"/>
+        </w:rPr>
+        <w:t xml:space="preserve"> to use overflow. Content organization will remain the same list format, and items to modify the search bar will remain in the left column.</w:t>
+      </w:r>
+    </w:p>
+    <w:p>
+      <w:pPr>
+        <w:rPr>
+          <w:rFonts w:ascii="Verdana" w:hAnsi="Verdana"/>
+        </w:rPr>
+      </w:pPr>
+      <w:bookmarkStart w:id="0" w:name="_GoBack"/>
+      <w:r>
+        <w:rPr>
+          <w:rFonts w:ascii="Verdana" w:hAnsi="Verdana"/>
+          <w:noProof/>
+        </w:rPr>
+        <w:drawing>
+          <wp:inline distT="0" distB="0" distL="0" distR="0" wp14:anchorId="2B0897F0" wp14:editId="49589EF0">
+            <wp:extent cx="5943600" cy="4465661"/>
+            <wp:effectExtent l="0" t="0" r="0" b="5080"/>
+            <wp:docPr id="3" name="Picture 3"/>
+            <wp:cNvGraphicFramePr>
+              <a:graphicFrameLocks xmlns:a="http://schemas.openxmlformats.org/drawingml/2006/main" noChangeAspect="1"/>
+            </wp:cNvGraphicFramePr>
+            <a:graphic xmlns:a="http://schemas.openxmlformats.org/drawingml/2006/main">
+              <a:graphicData uri="http://schemas.openxmlformats.org/drawingml/2006/picture">
+                <pic:pic xmlns:pic="http://schemas.openxmlformats.org/drawingml/2006/picture">
+                  <pic:nvPicPr>
+                    <pic:cNvPr id="0" name="Picture 3"/>
+                    <pic:cNvPicPr>
+                      <a:picLocks noChangeAspect="1" noChangeArrowheads="1"/>
+                    </pic:cNvPicPr>
+                  </pic:nvPicPr>
+                  <pic:blipFill>
+                    <a:blip r:embed="rId8" cstate="email">
+                      <a:extLst>
+                        <a:ext uri="{28A0092B-C50C-407E-A947-70E740481C1C}">
+                          <a14:useLocalDpi xmlns:a14="http://schemas.microsoft.com/office/drawing/2010/main"/>
+                        </a:ext>
+                      </a:extLst>
+                    </a:blip>
+                    <a:srcRect/>
+                    <a:stretch>
+                      <a:fillRect/>
+                    </a:stretch>
+                  </pic:blipFill>
+                  <pic:spPr bwMode="auto">
+                    <a:xfrm>
+                      <a:off x="0" y="0"/>
+                      <a:ext cx="5943600" cy="4465661"/>
+                    </a:xfrm>
+                    <a:prstGeom prst="rect">
+                      <a:avLst/>
+                    </a:prstGeom>
+                    <a:noFill/>
+                    <a:ln>
+                      <a:noFill/>
+                    </a:ln>
+                  </pic:spPr>
+                </pic:pic>
+              </a:graphicData>
+            </a:graphic>
+          </wp:inline>
+        </w:drawing>
+      </w:r>
+      <w:bookmarkEnd w:id="0"/>
     </w:p>
     <w:p>
       <w:pPr>
@@ -267,7 +667,21 @@
         <w:rPr>
           <w:rFonts w:ascii="Verdana" w:hAnsi="Verdana"/>
         </w:rPr>
-        <w:t>Within these state areas, posts can also be sorted by regional grouping eg. Borough</w:t>
+        <w:t xml:space="preserve">Within these state areas, posts can also be sorted by regional grouping </w:t>
+      </w:r>
+      <w:proofErr w:type="spellStart"/>
+      <w:r>
+        <w:rPr>
+          <w:rFonts w:ascii="Verdana" w:hAnsi="Verdana"/>
+        </w:rPr>
+        <w:t>eg</w:t>
+      </w:r>
+      <w:proofErr w:type="spellEnd"/>
+      <w:r>
+        <w:rPr>
+          <w:rFonts w:ascii="Verdana" w:hAnsi="Verdana"/>
+        </w:rPr>
+        <w:t>. Borough</w:t>
       </w:r>
     </w:p>
     <w:p>
@@ -321,7 +735,21 @@
         <w:rPr>
           <w:rFonts w:ascii="Verdana" w:hAnsi="Verdana"/>
         </w:rPr>
-        <w:t>Search bar which scours the entire site, and can be pintpointed to the larger categories (will be known as cat-headings)</w:t>
+        <w:t xml:space="preserve">Search bar which scours the entire site, and can be </w:t>
+      </w:r>
+      <w:proofErr w:type="spellStart"/>
+      <w:r>
+        <w:rPr>
+          <w:rFonts w:ascii="Verdana" w:hAnsi="Verdana"/>
+        </w:rPr>
+        <w:t>pintpointed</w:t>
+      </w:r>
+      <w:proofErr w:type="spellEnd"/>
+      <w:r>
+        <w:rPr>
+          <w:rFonts w:ascii="Verdana" w:hAnsi="Verdana"/>
+        </w:rPr>
+        <w:t xml:space="preserve"> to the larger categories (will be known as cat-headings)</w:t>
       </w:r>
     </w:p>
     <w:p>
@@ -432,7 +860,21 @@
         <w:rPr>
           <w:rFonts w:ascii="Verdana" w:hAnsi="Verdana"/>
         </w:rPr>
-        <w:t xml:space="preserve">Helps, abouts, and other things are unnecessary clutter, and are accessed only when necessary, so users won’t want to have it in their eye view. Might want to place this off the screen but keep it easily accessible. </w:t>
+        <w:t xml:space="preserve">Helps, </w:t>
+      </w:r>
+      <w:proofErr w:type="spellStart"/>
+      <w:r>
+        <w:rPr>
+          <w:rFonts w:ascii="Verdana" w:hAnsi="Verdana"/>
+        </w:rPr>
+        <w:t>abouts</w:t>
+      </w:r>
+      <w:proofErr w:type="spellEnd"/>
+      <w:r>
+        <w:rPr>
+          <w:rFonts w:ascii="Verdana" w:hAnsi="Verdana"/>
+        </w:rPr>
+        <w:t xml:space="preserve">, and other things are unnecessary clutter, and are accessed only when necessary, so users won’t want to have it in their eye view. Might want to place this off the screen but keep it easily accessible. </w:t>
       </w:r>
     </w:p>
     <w:p>
@@ -468,7 +910,21 @@
         <w:rPr>
           <w:rFonts w:ascii="Verdana" w:hAnsi="Verdana"/>
         </w:rPr>
-        <w:t>When I come to the site, I don’t know what I want. When others come, some may know what they want, others may not but will have an idea what category it’s in. For this reason the search is necessary, but not a major component for eye view. It should be placed in the fixed positon along with the menu bar and location identifier, but functionality remain the same</w:t>
+        <w:t xml:space="preserve">When I come to the site, I don’t know what I want. When others come, some may know what they want, others may not but will have an idea what category it’s in. For this reason the search is necessary, but not a major component for eye view. It should be placed in the fixed </w:t>
+      </w:r>
+      <w:proofErr w:type="spellStart"/>
+      <w:r>
+        <w:rPr>
+          <w:rFonts w:ascii="Verdana" w:hAnsi="Verdana"/>
+        </w:rPr>
+        <w:t>positon</w:t>
+      </w:r>
+      <w:proofErr w:type="spellEnd"/>
+      <w:r>
+        <w:rPr>
+          <w:rFonts w:ascii="Verdana" w:hAnsi="Verdana"/>
+        </w:rPr>
+        <w:t xml:space="preserve"> along with the menu bar and location identifier, but functionality remain the same</w:t>
       </w:r>
     </w:p>
     <w:p>
@@ -676,8 +1132,6 @@
           <w:rFonts w:ascii="Verdana" w:hAnsi="Verdana"/>
         </w:rPr>
       </w:pPr>
-      <w:bookmarkStart w:id="0" w:name="_GoBack"/>
-      <w:bookmarkEnd w:id="0"/>
     </w:p>
     <w:sectPr>
       <w:pgSz w:w="12240" w:h="15840"/>
@@ -1468,6 +1922,33 @@
       <w:contextualSpacing/>
     </w:pPr>
   </w:style>
+  <w:style w:type="paragraph" w:styleId="BalloonText">
+    <w:name w:val="Balloon Text"/>
+    <w:basedOn w:val="Normal"/>
+    <w:link w:val="BalloonTextChar"/>
+    <w:uiPriority w:val="99"/>
+    <w:semiHidden/>
+    <w:unhideWhenUsed/>
+    <w:rsid w:val="00B87E95"/>
+    <w:rPr>
+      <w:rFonts w:ascii="Lucida Grande" w:hAnsi="Lucida Grande" w:cs="Lucida Grande"/>
+      <w:sz w:val="18"/>
+      <w:szCs w:val="18"/>
+    </w:rPr>
+  </w:style>
+  <w:style w:type="character" w:customStyle="1" w:styleId="BalloonTextChar">
+    <w:name w:val="Balloon Text Char"/>
+    <w:basedOn w:val="DefaultParagraphFont"/>
+    <w:link w:val="BalloonText"/>
+    <w:uiPriority w:val="99"/>
+    <w:semiHidden/>
+    <w:rsid w:val="00B87E95"/>
+    <w:rPr>
+      <w:rFonts w:ascii="Lucida Grande" w:hAnsi="Lucida Grande" w:cs="Lucida Grande"/>
+      <w:sz w:val="18"/>
+      <w:szCs w:val="18"/>
+    </w:rPr>
+  </w:style>
 </w:styles>
 </file>
 
@@ -1664,6 +2145,33 @@
       <w:ind w:left="720"/>
       <w:contextualSpacing/>
     </w:pPr>
+  </w:style>
+  <w:style w:type="paragraph" w:styleId="BalloonText">
+    <w:name w:val="Balloon Text"/>
+    <w:basedOn w:val="Normal"/>
+    <w:link w:val="BalloonTextChar"/>
+    <w:uiPriority w:val="99"/>
+    <w:semiHidden/>
+    <w:unhideWhenUsed/>
+    <w:rsid w:val="00B87E95"/>
+    <w:rPr>
+      <w:rFonts w:ascii="Lucida Grande" w:hAnsi="Lucida Grande" w:cs="Lucida Grande"/>
+      <w:sz w:val="18"/>
+      <w:szCs w:val="18"/>
+    </w:rPr>
+  </w:style>
+  <w:style w:type="character" w:customStyle="1" w:styleId="BalloonTextChar">
+    <w:name w:val="Balloon Text Char"/>
+    <w:basedOn w:val="DefaultParagraphFont"/>
+    <w:link w:val="BalloonText"/>
+    <w:uiPriority w:val="99"/>
+    <w:semiHidden/>
+    <w:rsid w:val="00B87E95"/>
+    <w:rPr>
+      <w:rFonts w:ascii="Lucida Grande" w:hAnsi="Lucida Grande" w:cs="Lucida Grande"/>
+      <w:sz w:val="18"/>
+      <w:szCs w:val="18"/>
+    </w:rPr>
   </w:style>
 </w:styles>
 </file>

</xml_diff>